<commit_message>
Replace incorrect architecture diagram
</commit_message>
<xml_diff>
--- a/Template_Files/03_FunctionalSafetyConcept_LaneAssistance_Template.docx
+++ b/Template_Files/03_FunctionalSafetyConcept_LaneAssistance_Template.docx
@@ -48,7 +48,7 @@
                   </pic:nvPicPr>
                   <pic:blipFill>
                     <a:blip r:embed="rId2"/>
-                    <a:srcRect l="24000" t="0" r="25600" b="0"/>
+                    <a:srcRect l="24006" t="0" r="25606" b="0"/>
                     <a:stretch>
                       <a:fillRect/>
                     </a:stretch>
@@ -382,6 +382,7 @@
       <w:pPr>
         <w:pStyle w:val="Heading1"/>
         <w:widowControl w:val="false"/>
+        <w:shd w:val="clear" w:fill="FFFFFF"/>
         <w:spacing w:lineRule="auto" w:line="240" w:before="480" w:after="180"/>
         <w:rPr/>
       </w:pPr>
@@ -469,7 +470,7 @@
         <w:tblStyle w:val="Table1"/>
         <w:tblW w:w="9630" w:type="dxa"/>
         <w:jc w:val="left"/>
-        <w:tblInd w:w="-120" w:type="dxa"/>
+        <w:tblInd w:w="-130" w:type="dxa"/>
         <w:tblBorders>
           <w:top w:val="single" w:sz="4" w:space="0" w:color="000001"/>
           <w:left w:val="single" w:sz="4" w:space="0" w:color="000001"/>
@@ -480,7 +481,7 @@
         </w:tblBorders>
         <w:tblCellMar>
           <w:top w:w="0" w:type="dxa"/>
-          <w:left w:w="103" w:type="dxa"/>
+          <w:left w:w="93" w:type="dxa"/>
           <w:bottom w:w="0" w:type="dxa"/>
           <w:right w:w="108" w:type="dxa"/>
         </w:tblCellMar>
@@ -507,7 +508,7 @@
             </w:tcBorders>
             <w:shd w:fill="auto" w:val="clear"/>
             <w:tcMar>
-              <w:left w:w="103" w:type="dxa"/>
+              <w:left w:w="93" w:type="dxa"/>
             </w:tcMar>
           </w:tcPr>
           <w:p>
@@ -548,7 +549,7 @@
             </w:tcBorders>
             <w:shd w:fill="auto" w:val="clear"/>
             <w:tcMar>
-              <w:left w:w="103" w:type="dxa"/>
+              <w:left w:w="93" w:type="dxa"/>
             </w:tcMar>
           </w:tcPr>
           <w:p>
@@ -589,7 +590,7 @@
             </w:tcBorders>
             <w:shd w:fill="auto" w:val="clear"/>
             <w:tcMar>
-              <w:left w:w="103" w:type="dxa"/>
+              <w:left w:w="93" w:type="dxa"/>
             </w:tcMar>
           </w:tcPr>
           <w:p>
@@ -630,7 +631,7 @@
             </w:tcBorders>
             <w:shd w:fill="auto" w:val="clear"/>
             <w:tcMar>
-              <w:left w:w="103" w:type="dxa"/>
+              <w:left w:w="93" w:type="dxa"/>
             </w:tcMar>
           </w:tcPr>
           <w:p>
@@ -674,7 +675,7 @@
             </w:tcBorders>
             <w:shd w:fill="auto" w:val="clear"/>
             <w:tcMar>
-              <w:left w:w="103" w:type="dxa"/>
+              <w:left w:w="93" w:type="dxa"/>
             </w:tcMar>
           </w:tcPr>
           <w:p>
@@ -712,7 +713,7 @@
             </w:tcBorders>
             <w:shd w:fill="auto" w:val="clear"/>
             <w:tcMar>
-              <w:left w:w="103" w:type="dxa"/>
+              <w:left w:w="93" w:type="dxa"/>
             </w:tcMar>
           </w:tcPr>
           <w:p>
@@ -750,7 +751,7 @@
             </w:tcBorders>
             <w:shd w:fill="auto" w:val="clear"/>
             <w:tcMar>
-              <w:left w:w="103" w:type="dxa"/>
+              <w:left w:w="93" w:type="dxa"/>
             </w:tcMar>
           </w:tcPr>
           <w:p>
@@ -788,7 +789,7 @@
             </w:tcBorders>
             <w:shd w:fill="auto" w:val="clear"/>
             <w:tcMar>
-              <w:left w:w="103" w:type="dxa"/>
+              <w:left w:w="93" w:type="dxa"/>
             </w:tcMar>
           </w:tcPr>
           <w:p>
@@ -829,7 +830,7 @@
             </w:tcBorders>
             <w:shd w:fill="auto" w:val="clear"/>
             <w:tcMar>
-              <w:left w:w="103" w:type="dxa"/>
+              <w:left w:w="93" w:type="dxa"/>
             </w:tcMar>
           </w:tcPr>
           <w:p>
@@ -867,7 +868,7 @@
             </w:tcBorders>
             <w:shd w:fill="auto" w:val="clear"/>
             <w:tcMar>
-              <w:left w:w="103" w:type="dxa"/>
+              <w:left w:w="93" w:type="dxa"/>
             </w:tcMar>
           </w:tcPr>
           <w:p>
@@ -905,7 +906,7 @@
             </w:tcBorders>
             <w:shd w:fill="auto" w:val="clear"/>
             <w:tcMar>
-              <w:left w:w="103" w:type="dxa"/>
+              <w:left w:w="93" w:type="dxa"/>
             </w:tcMar>
           </w:tcPr>
           <w:p>
@@ -943,7 +944,7 @@
             </w:tcBorders>
             <w:shd w:fill="auto" w:val="clear"/>
             <w:tcMar>
-              <w:left w:w="103" w:type="dxa"/>
+              <w:left w:w="93" w:type="dxa"/>
             </w:tcMar>
           </w:tcPr>
           <w:p>
@@ -984,7 +985,7 @@
             </w:tcBorders>
             <w:shd w:fill="auto" w:val="clear"/>
             <w:tcMar>
-              <w:left w:w="103" w:type="dxa"/>
+              <w:left w:w="93" w:type="dxa"/>
             </w:tcMar>
           </w:tcPr>
           <w:p>
@@ -1005,6 +1006,7 @@
                 <w:sz w:val="22"/>
                 <w:szCs w:val="22"/>
               </w:rPr>
+              <w:t>06/23/19</w:t>
             </w:r>
           </w:p>
         </w:tc>
@@ -1021,7 +1023,7 @@
             </w:tcBorders>
             <w:shd w:fill="auto" w:val="clear"/>
             <w:tcMar>
-              <w:left w:w="103" w:type="dxa"/>
+              <w:left w:w="93" w:type="dxa"/>
             </w:tcMar>
           </w:tcPr>
           <w:p>
@@ -1042,6 +1044,7 @@
                 <w:sz w:val="22"/>
                 <w:szCs w:val="22"/>
               </w:rPr>
+              <w:t>1.2</w:t>
             </w:r>
           </w:p>
         </w:tc>
@@ -1058,7 +1061,7 @@
             </w:tcBorders>
             <w:shd w:fill="auto" w:val="clear"/>
             <w:tcMar>
-              <w:left w:w="103" w:type="dxa"/>
+              <w:left w:w="93" w:type="dxa"/>
             </w:tcMar>
           </w:tcPr>
           <w:p>
@@ -1079,6 +1082,7 @@
                 <w:sz w:val="22"/>
                 <w:szCs w:val="22"/>
               </w:rPr>
+              <w:t>Adam Gotlib</w:t>
             </w:r>
           </w:p>
         </w:tc>
@@ -1095,7 +1099,7 @@
             </w:tcBorders>
             <w:shd w:fill="auto" w:val="clear"/>
             <w:tcMar>
-              <w:left w:w="103" w:type="dxa"/>
+              <w:left w:w="93" w:type="dxa"/>
             </w:tcMar>
           </w:tcPr>
           <w:p>
@@ -1116,6 +1120,7 @@
                 <w:sz w:val="22"/>
                 <w:szCs w:val="22"/>
               </w:rPr>
+              <w:t>Replaced refined architecture diagram</w:t>
             </w:r>
           </w:p>
         </w:tc>
@@ -1135,7 +1140,7 @@
             </w:tcBorders>
             <w:shd w:fill="auto" w:val="clear"/>
             <w:tcMar>
-              <w:left w:w="103" w:type="dxa"/>
+              <w:left w:w="93" w:type="dxa"/>
             </w:tcMar>
           </w:tcPr>
           <w:p>
@@ -1172,7 +1177,7 @@
             </w:tcBorders>
             <w:shd w:fill="auto" w:val="clear"/>
             <w:tcMar>
-              <w:left w:w="103" w:type="dxa"/>
+              <w:left w:w="93" w:type="dxa"/>
             </w:tcMar>
           </w:tcPr>
           <w:p>
@@ -1209,7 +1214,7 @@
             </w:tcBorders>
             <w:shd w:fill="auto" w:val="clear"/>
             <w:tcMar>
-              <w:left w:w="103" w:type="dxa"/>
+              <w:left w:w="93" w:type="dxa"/>
             </w:tcMar>
           </w:tcPr>
           <w:p>
@@ -1246,7 +1251,7 @@
             </w:tcBorders>
             <w:shd w:fill="auto" w:val="clear"/>
             <w:tcMar>
-              <w:left w:w="103" w:type="dxa"/>
+              <w:left w:w="93" w:type="dxa"/>
             </w:tcMar>
           </w:tcPr>
           <w:p>
@@ -1286,7 +1291,7 @@
             </w:tcBorders>
             <w:shd w:fill="auto" w:val="clear"/>
             <w:tcMar>
-              <w:left w:w="103" w:type="dxa"/>
+              <w:left w:w="93" w:type="dxa"/>
             </w:tcMar>
           </w:tcPr>
           <w:p>
@@ -1323,7 +1328,7 @@
             </w:tcBorders>
             <w:shd w:fill="auto" w:val="clear"/>
             <w:tcMar>
-              <w:left w:w="103" w:type="dxa"/>
+              <w:left w:w="93" w:type="dxa"/>
             </w:tcMar>
           </w:tcPr>
           <w:p>
@@ -1363,7 +1368,7 @@
             </w:tcBorders>
             <w:shd w:fill="auto" w:val="clear"/>
             <w:tcMar>
-              <w:left w:w="103" w:type="dxa"/>
+              <w:left w:w="93" w:type="dxa"/>
             </w:tcMar>
           </w:tcPr>
           <w:p>
@@ -1400,7 +1405,7 @@
             </w:tcBorders>
             <w:shd w:fill="auto" w:val="clear"/>
             <w:tcMar>
-              <w:left w:w="103" w:type="dxa"/>
+              <w:left w:w="93" w:type="dxa"/>
             </w:tcMar>
           </w:tcPr>
           <w:p>
@@ -1430,6 +1435,7 @@
       <w:pPr>
         <w:pStyle w:val="Heading1"/>
         <w:widowControl w:val="false"/>
+        <w:shd w:val="clear" w:fill="FFFFFF"/>
         <w:spacing w:lineRule="auto" w:line="240" w:before="480" w:after="180"/>
         <w:rPr/>
       </w:pPr>
@@ -1836,6 +1842,7 @@
     <w:p>
       <w:pPr>
         <w:pStyle w:val="Heading1"/>
+        <w:shd w:val="clear" w:fill="FFFFFF"/>
         <w:spacing w:before="0" w:after="0"/>
         <w:rPr/>
       </w:pPr>
@@ -1936,6 +1943,7 @@
     <w:p>
       <w:pPr>
         <w:pStyle w:val="Heading1"/>
+        <w:shd w:val="clear" w:fill="FFFFFF"/>
         <w:spacing w:before="0" w:after="0"/>
         <w:rPr/>
       </w:pPr>
@@ -1949,6 +1957,7 @@
     <w:p>
       <w:pPr>
         <w:pStyle w:val="Heading2"/>
+        <w:shd w:val="clear" w:fill="FFFFFF"/>
         <w:spacing w:before="0" w:after="0"/>
         <w:rPr/>
       </w:pPr>
@@ -2118,7 +2127,7 @@
         <w:tblStyle w:val="Table2"/>
         <w:tblW w:w="9360" w:type="dxa"/>
         <w:jc w:val="left"/>
-        <w:tblInd w:w="-27" w:type="dxa"/>
+        <w:tblInd w:w="-46" w:type="dxa"/>
         <w:tblBorders>
           <w:top w:val="single" w:sz="8" w:space="0" w:color="000001"/>
           <w:left w:val="single" w:sz="8" w:space="0" w:color="000001"/>
@@ -2129,7 +2138,7 @@
         </w:tblBorders>
         <w:tblCellMar>
           <w:top w:w="100" w:type="dxa"/>
-          <w:left w:w="80" w:type="dxa"/>
+          <w:left w:w="60" w:type="dxa"/>
           <w:bottom w:w="100" w:type="dxa"/>
           <w:right w:w="100" w:type="dxa"/>
         </w:tblCellMar>
@@ -2154,7 +2163,7 @@
             </w:tcBorders>
             <w:shd w:fill="B7B7B7"/>
             <w:tcMar>
-              <w:left w:w="80" w:type="dxa"/>
+              <w:left w:w="60" w:type="dxa"/>
             </w:tcMar>
           </w:tcPr>
           <w:p>
@@ -2193,7 +2202,7 @@
             </w:tcBorders>
             <w:shd w:fill="B7B7B7"/>
             <w:tcMar>
-              <w:left w:w="80" w:type="dxa"/>
+              <w:left w:w="60" w:type="dxa"/>
             </w:tcMar>
           </w:tcPr>
           <w:p>
@@ -2235,7 +2244,7 @@
             </w:tcBorders>
             <w:shd w:fill="auto" w:val="clear"/>
             <w:tcMar>
-              <w:left w:w="80" w:type="dxa"/>
+              <w:left w:w="60" w:type="dxa"/>
             </w:tcMar>
           </w:tcPr>
           <w:p>
@@ -2269,7 +2278,7 @@
             </w:tcBorders>
             <w:shd w:fill="auto" w:val="clear"/>
             <w:tcMar>
-              <w:left w:w="80" w:type="dxa"/>
+              <w:left w:w="60" w:type="dxa"/>
             </w:tcMar>
           </w:tcPr>
           <w:p>
@@ -2316,7 +2325,7 @@
             </w:tcBorders>
             <w:shd w:fill="auto" w:val="clear"/>
             <w:tcMar>
-              <w:left w:w="80" w:type="dxa"/>
+              <w:left w:w="60" w:type="dxa"/>
             </w:tcMar>
           </w:tcPr>
           <w:p>
@@ -2346,7 +2355,7 @@
             </w:tcBorders>
             <w:shd w:fill="auto" w:val="clear"/>
             <w:tcMar>
-              <w:left w:w="80" w:type="dxa"/>
+              <w:left w:w="60" w:type="dxa"/>
             </w:tcMar>
           </w:tcPr>
           <w:p>
@@ -2383,6 +2392,7 @@
     <w:p>
       <w:pPr>
         <w:pStyle w:val="Heading2"/>
+        <w:shd w:val="clear" w:fill="FFFFFF"/>
         <w:spacing w:before="0" w:after="0"/>
         <w:rPr/>
       </w:pPr>
@@ -2467,6 +2477,7 @@
     <w:p>
       <w:pPr>
         <w:pStyle w:val="Heading3"/>
+        <w:shd w:val="clear" w:fill="FFFFFF"/>
         <w:spacing w:before="0" w:after="0"/>
         <w:rPr/>
       </w:pPr>
@@ -2508,7 +2519,7 @@
         <w:tblStyle w:val="Table3"/>
         <w:tblW w:w="9360" w:type="dxa"/>
         <w:jc w:val="left"/>
-        <w:tblInd w:w="-27" w:type="dxa"/>
+        <w:tblInd w:w="-46" w:type="dxa"/>
         <w:tblBorders>
           <w:top w:val="single" w:sz="8" w:space="0" w:color="000001"/>
           <w:left w:val="single" w:sz="8" w:space="0" w:color="000001"/>
@@ -2519,7 +2530,7 @@
         </w:tblBorders>
         <w:tblCellMar>
           <w:top w:w="100" w:type="dxa"/>
-          <w:left w:w="80" w:type="dxa"/>
+          <w:left w:w="60" w:type="dxa"/>
           <w:bottom w:w="100" w:type="dxa"/>
           <w:right w:w="100" w:type="dxa"/>
         </w:tblCellMar>
@@ -2544,7 +2555,7 @@
             </w:tcBorders>
             <w:shd w:fill="B7B7B7"/>
             <w:tcMar>
-              <w:left w:w="80" w:type="dxa"/>
+              <w:left w:w="60" w:type="dxa"/>
             </w:tcMar>
           </w:tcPr>
           <w:p>
@@ -2583,7 +2594,7 @@
             </w:tcBorders>
             <w:shd w:fill="B7B7B7"/>
             <w:tcMar>
-              <w:left w:w="80" w:type="dxa"/>
+              <w:left w:w="60" w:type="dxa"/>
             </w:tcMar>
           </w:tcPr>
           <w:p>
@@ -2625,7 +2636,7 @@
             </w:tcBorders>
             <w:shd w:fill="auto" w:val="clear"/>
             <w:tcMar>
-              <w:left w:w="80" w:type="dxa"/>
+              <w:left w:w="60" w:type="dxa"/>
             </w:tcMar>
           </w:tcPr>
           <w:p>
@@ -2659,7 +2670,7 @@
             </w:tcBorders>
             <w:shd w:fill="auto" w:val="clear"/>
             <w:tcMar>
-              <w:left w:w="80" w:type="dxa"/>
+              <w:left w:w="60" w:type="dxa"/>
             </w:tcMar>
           </w:tcPr>
           <w:p>
@@ -2696,7 +2707,7 @@
             </w:tcBorders>
             <w:shd w:fill="auto" w:val="clear"/>
             <w:tcMar>
-              <w:left w:w="80" w:type="dxa"/>
+              <w:left w:w="60" w:type="dxa"/>
             </w:tcMar>
           </w:tcPr>
           <w:p>
@@ -2730,7 +2741,7 @@
             </w:tcBorders>
             <w:shd w:fill="auto" w:val="clear"/>
             <w:tcMar>
-              <w:left w:w="80" w:type="dxa"/>
+              <w:left w:w="60" w:type="dxa"/>
             </w:tcMar>
           </w:tcPr>
           <w:p>
@@ -2767,7 +2778,7 @@
             </w:tcBorders>
             <w:shd w:fill="auto" w:val="clear"/>
             <w:tcMar>
-              <w:left w:w="80" w:type="dxa"/>
+              <w:left w:w="60" w:type="dxa"/>
             </w:tcMar>
           </w:tcPr>
           <w:p>
@@ -2797,7 +2808,7 @@
             </w:tcBorders>
             <w:shd w:fill="auto" w:val="clear"/>
             <w:tcMar>
-              <w:left w:w="80" w:type="dxa"/>
+              <w:left w:w="60" w:type="dxa"/>
             </w:tcMar>
           </w:tcPr>
           <w:p>
@@ -2834,7 +2845,7 @@
             </w:tcBorders>
             <w:shd w:fill="auto" w:val="clear"/>
             <w:tcMar>
-              <w:left w:w="80" w:type="dxa"/>
+              <w:left w:w="60" w:type="dxa"/>
             </w:tcMar>
           </w:tcPr>
           <w:p>
@@ -2868,7 +2879,7 @@
             </w:tcBorders>
             <w:shd w:fill="auto" w:val="clear"/>
             <w:tcMar>
-              <w:left w:w="80" w:type="dxa"/>
+              <w:left w:w="60" w:type="dxa"/>
             </w:tcMar>
           </w:tcPr>
           <w:p>
@@ -2905,7 +2916,7 @@
             </w:tcBorders>
             <w:shd w:fill="auto" w:val="clear"/>
             <w:tcMar>
-              <w:left w:w="80" w:type="dxa"/>
+              <w:left w:w="60" w:type="dxa"/>
             </w:tcMar>
           </w:tcPr>
           <w:p>
@@ -2939,7 +2950,7 @@
             </w:tcBorders>
             <w:shd w:fill="auto" w:val="clear"/>
             <w:tcMar>
-              <w:left w:w="80" w:type="dxa"/>
+              <w:left w:w="60" w:type="dxa"/>
             </w:tcMar>
           </w:tcPr>
           <w:p>
@@ -2976,7 +2987,7 @@
             </w:tcBorders>
             <w:shd w:fill="auto" w:val="clear"/>
             <w:tcMar>
-              <w:left w:w="80" w:type="dxa"/>
+              <w:left w:w="60" w:type="dxa"/>
             </w:tcMar>
           </w:tcPr>
           <w:p>
@@ -3010,7 +3021,7 @@
             </w:tcBorders>
             <w:shd w:fill="auto" w:val="clear"/>
             <w:tcMar>
-              <w:left w:w="80" w:type="dxa"/>
+              <w:left w:w="60" w:type="dxa"/>
             </w:tcMar>
           </w:tcPr>
           <w:p>
@@ -3047,7 +3058,7 @@
             </w:tcBorders>
             <w:shd w:fill="auto" w:val="clear"/>
             <w:tcMar>
-              <w:left w:w="80" w:type="dxa"/>
+              <w:left w:w="60" w:type="dxa"/>
             </w:tcMar>
           </w:tcPr>
           <w:p>
@@ -3081,7 +3092,7 @@
             </w:tcBorders>
             <w:shd w:fill="auto" w:val="clear"/>
             <w:tcMar>
-              <w:left w:w="80" w:type="dxa"/>
+              <w:left w:w="60" w:type="dxa"/>
             </w:tcMar>
           </w:tcPr>
           <w:p>
@@ -3118,6 +3129,7 @@
     <w:p>
       <w:pPr>
         <w:pStyle w:val="Heading1"/>
+        <w:shd w:val="clear" w:fill="FFFFFF"/>
         <w:spacing w:before="0" w:after="0"/>
         <w:rPr/>
       </w:pPr>
@@ -3215,6 +3227,7 @@
     <w:p>
       <w:pPr>
         <w:pStyle w:val="Heading2"/>
+        <w:shd w:val="clear" w:fill="FFFFFF"/>
         <w:spacing w:before="0" w:after="0"/>
         <w:rPr/>
       </w:pPr>
@@ -3267,7 +3280,7 @@
         <w:tblStyle w:val="Table4"/>
         <w:tblW w:w="9360" w:type="dxa"/>
         <w:jc w:val="left"/>
-        <w:tblInd w:w="-27" w:type="dxa"/>
+        <w:tblInd w:w="-46" w:type="dxa"/>
         <w:tblBorders>
           <w:top w:val="single" w:sz="8" w:space="0" w:color="000001"/>
           <w:left w:val="single" w:sz="8" w:space="0" w:color="000001"/>
@@ -3278,7 +3291,7 @@
         </w:tblBorders>
         <w:tblCellMar>
           <w:top w:w="100" w:type="dxa"/>
-          <w:left w:w="80" w:type="dxa"/>
+          <w:left w:w="60" w:type="dxa"/>
           <w:bottom w:w="100" w:type="dxa"/>
           <w:right w:w="100" w:type="dxa"/>
         </w:tblCellMar>
@@ -3305,7 +3318,7 @@
             </w:tcBorders>
             <w:shd w:fill="CCCCCC"/>
             <w:tcMar>
-              <w:left w:w="80" w:type="dxa"/>
+              <w:left w:w="60" w:type="dxa"/>
             </w:tcMar>
           </w:tcPr>
           <w:p>
@@ -3344,7 +3357,7 @@
             </w:tcBorders>
             <w:shd w:fill="CCCCCC"/>
             <w:tcMar>
-              <w:left w:w="80" w:type="dxa"/>
+              <w:left w:w="60" w:type="dxa"/>
             </w:tcMar>
           </w:tcPr>
           <w:p>
@@ -3383,7 +3396,7 @@
             </w:tcBorders>
             <w:shd w:fill="CCCCCC"/>
             <w:tcMar>
-              <w:left w:w="80" w:type="dxa"/>
+              <w:left w:w="60" w:type="dxa"/>
             </w:tcMar>
           </w:tcPr>
           <w:p>
@@ -3422,7 +3435,7 @@
             </w:tcBorders>
             <w:shd w:fill="CCCCCC"/>
             <w:tcMar>
-              <w:left w:w="80" w:type="dxa"/>
+              <w:left w:w="60" w:type="dxa"/>
             </w:tcMar>
           </w:tcPr>
           <w:p>
@@ -3464,7 +3477,7 @@
             </w:tcBorders>
             <w:shd w:fill="auto" w:val="clear"/>
             <w:tcMar>
-              <w:left w:w="80" w:type="dxa"/>
+              <w:left w:w="60" w:type="dxa"/>
             </w:tcMar>
           </w:tcPr>
           <w:p>
@@ -3498,7 +3511,7 @@
             </w:tcBorders>
             <w:shd w:fill="auto" w:val="clear"/>
             <w:tcMar>
-              <w:left w:w="80" w:type="dxa"/>
+              <w:left w:w="60" w:type="dxa"/>
             </w:tcMar>
           </w:tcPr>
           <w:p>
@@ -3532,7 +3545,7 @@
             </w:tcBorders>
             <w:shd w:fill="auto" w:val="clear"/>
             <w:tcMar>
-              <w:left w:w="80" w:type="dxa"/>
+              <w:left w:w="60" w:type="dxa"/>
             </w:tcMar>
           </w:tcPr>
           <w:p>
@@ -3566,7 +3579,7 @@
             </w:tcBorders>
             <w:shd w:fill="auto" w:val="clear"/>
             <w:tcMar>
-              <w:left w:w="80" w:type="dxa"/>
+              <w:left w:w="60" w:type="dxa"/>
             </w:tcMar>
           </w:tcPr>
           <w:p>
@@ -3601,7 +3614,7 @@
             </w:tcBorders>
             <w:shd w:fill="auto" w:val="clear"/>
             <w:tcMar>
-              <w:left w:w="80" w:type="dxa"/>
+              <w:left w:w="60" w:type="dxa"/>
             </w:tcMar>
           </w:tcPr>
           <w:p>
@@ -3635,7 +3648,7 @@
             </w:tcBorders>
             <w:shd w:fill="auto" w:val="clear"/>
             <w:tcMar>
-              <w:left w:w="80" w:type="dxa"/>
+              <w:left w:w="60" w:type="dxa"/>
             </w:tcMar>
           </w:tcPr>
           <w:p>
@@ -3665,7 +3678,7 @@
             </w:tcBorders>
             <w:shd w:fill="auto" w:val="clear"/>
             <w:tcMar>
-              <w:left w:w="80" w:type="dxa"/>
+              <w:left w:w="60" w:type="dxa"/>
             </w:tcMar>
           </w:tcPr>
           <w:p>
@@ -3699,7 +3712,7 @@
             </w:tcBorders>
             <w:shd w:fill="auto" w:val="clear"/>
             <w:tcMar>
-              <w:left w:w="80" w:type="dxa"/>
+              <w:left w:w="60" w:type="dxa"/>
             </w:tcMar>
           </w:tcPr>
           <w:p>
@@ -3744,7 +3757,7 @@
             </w:tcBorders>
             <w:shd w:fill="auto" w:val="clear"/>
             <w:tcMar>
-              <w:left w:w="80" w:type="dxa"/>
+              <w:left w:w="60" w:type="dxa"/>
             </w:tcMar>
           </w:tcPr>
           <w:p>
@@ -3778,7 +3791,7 @@
             </w:tcBorders>
             <w:shd w:fill="auto" w:val="clear"/>
             <w:tcMar>
-              <w:left w:w="80" w:type="dxa"/>
+              <w:left w:w="60" w:type="dxa"/>
             </w:tcMar>
           </w:tcPr>
           <w:p>
@@ -3812,7 +3825,7 @@
             </w:tcBorders>
             <w:shd w:fill="auto" w:val="clear"/>
             <w:tcMar>
-              <w:left w:w="80" w:type="dxa"/>
+              <w:left w:w="60" w:type="dxa"/>
             </w:tcMar>
           </w:tcPr>
           <w:p>
@@ -3846,7 +3859,7 @@
             </w:tcBorders>
             <w:shd w:fill="auto" w:val="clear"/>
             <w:tcMar>
-              <w:left w:w="80" w:type="dxa"/>
+              <w:left w:w="60" w:type="dxa"/>
             </w:tcMar>
           </w:tcPr>
           <w:p>
@@ -3879,6 +3892,7 @@
     <w:p>
       <w:pPr>
         <w:pStyle w:val="Heading2"/>
+        <w:shd w:val="clear" w:fill="FFFFFF"/>
         <w:spacing w:before="0" w:after="0"/>
         <w:rPr/>
       </w:pPr>
@@ -3943,7 +3957,7 @@
         <w:tblStyle w:val="Table5"/>
         <w:tblW w:w="9555" w:type="dxa"/>
         <w:jc w:val="left"/>
-        <w:tblInd w:w="-27" w:type="dxa"/>
+        <w:tblInd w:w="-46" w:type="dxa"/>
         <w:tblBorders>
           <w:top w:val="single" w:sz="8" w:space="0" w:color="000001"/>
           <w:left w:val="single" w:sz="8" w:space="0" w:color="000001"/>
@@ -3954,15 +3968,15 @@
         </w:tblBorders>
         <w:tblCellMar>
           <w:top w:w="100" w:type="dxa"/>
-          <w:left w:w="80" w:type="dxa"/>
+          <w:left w:w="60" w:type="dxa"/>
           <w:bottom w:w="100" w:type="dxa"/>
           <w:right w:w="100" w:type="dxa"/>
         </w:tblCellMar>
         <w:tblLook w:val="0600"/>
       </w:tblPr>
       <w:tblGrid>
-        <w:gridCol w:w="1528"/>
-        <w:gridCol w:w="4501"/>
+        <w:gridCol w:w="1526"/>
+        <w:gridCol w:w="4503"/>
         <w:gridCol w:w="360"/>
         <w:gridCol w:w="1245"/>
         <w:gridCol w:w="1921"/>
@@ -3971,7 +3985,7 @@
         <w:trPr/>
         <w:tc>
           <w:tcPr>
-            <w:tcW w:w="1528" w:type="dxa"/>
+            <w:tcW w:w="1526" w:type="dxa"/>
             <w:tcBorders>
               <w:top w:val="single" w:sz="8" w:space="0" w:color="000001"/>
               <w:left w:val="single" w:sz="8" w:space="0" w:color="000001"/>
@@ -3982,7 +3996,7 @@
             </w:tcBorders>
             <w:shd w:fill="CCCCCC"/>
             <w:tcMar>
-              <w:left w:w="80" w:type="dxa"/>
+              <w:left w:w="60" w:type="dxa"/>
             </w:tcMar>
           </w:tcPr>
           <w:p>
@@ -4010,7 +4024,7 @@
         </w:tc>
         <w:tc>
           <w:tcPr>
-            <w:tcW w:w="4501" w:type="dxa"/>
+            <w:tcW w:w="4503" w:type="dxa"/>
             <w:tcBorders>
               <w:top w:val="single" w:sz="8" w:space="0" w:color="000001"/>
               <w:left w:val="single" w:sz="8" w:space="0" w:color="000001"/>
@@ -4021,7 +4035,7 @@
             </w:tcBorders>
             <w:shd w:fill="CCCCCC"/>
             <w:tcMar>
-              <w:left w:w="80" w:type="dxa"/>
+              <w:left w:w="60" w:type="dxa"/>
             </w:tcMar>
           </w:tcPr>
           <w:p>
@@ -4060,7 +4074,7 @@
             </w:tcBorders>
             <w:shd w:fill="CCCCCC"/>
             <w:tcMar>
-              <w:left w:w="80" w:type="dxa"/>
+              <w:left w:w="60" w:type="dxa"/>
             </w:tcMar>
           </w:tcPr>
           <w:p>
@@ -4099,7 +4113,7 @@
             </w:tcBorders>
             <w:shd w:fill="CCCCCC"/>
             <w:tcMar>
-              <w:left w:w="80" w:type="dxa"/>
+              <w:left w:w="60" w:type="dxa"/>
             </w:tcMar>
           </w:tcPr>
           <w:p>
@@ -4138,7 +4152,7 @@
             </w:tcBorders>
             <w:shd w:fill="CCCCCC"/>
             <w:tcMar>
-              <w:left w:w="80" w:type="dxa"/>
+              <w:left w:w="60" w:type="dxa"/>
             </w:tcMar>
           </w:tcPr>
           <w:p>
@@ -4169,18 +4183,18 @@
         <w:trPr/>
         <w:tc>
           <w:tcPr>
-            <w:tcW w:w="1528" w:type="dxa"/>
-            <w:tcBorders>
-              <w:top w:val="single" w:sz="8" w:space="0" w:color="000001"/>
-              <w:left w:val="single" w:sz="8" w:space="0" w:color="000001"/>
-              <w:bottom w:val="single" w:sz="8" w:space="0" w:color="000001"/>
-              <w:right w:val="single" w:sz="8" w:space="0" w:color="000001"/>
-              <w:insideH w:val="single" w:sz="8" w:space="0" w:color="000001"/>
-              <w:insideV w:val="single" w:sz="8" w:space="0" w:color="000001"/>
-            </w:tcBorders>
-            <w:shd w:fill="auto" w:val="clear"/>
-            <w:tcMar>
-              <w:left w:w="80" w:type="dxa"/>
+            <w:tcW w:w="1526" w:type="dxa"/>
+            <w:tcBorders>
+              <w:top w:val="single" w:sz="8" w:space="0" w:color="000001"/>
+              <w:left w:val="single" w:sz="8" w:space="0" w:color="000001"/>
+              <w:bottom w:val="single" w:sz="8" w:space="0" w:color="000001"/>
+              <w:right w:val="single" w:sz="8" w:space="0" w:color="000001"/>
+              <w:insideH w:val="single" w:sz="8" w:space="0" w:color="000001"/>
+              <w:insideV w:val="single" w:sz="8" w:space="0" w:color="000001"/>
+            </w:tcBorders>
+            <w:shd w:fill="auto" w:val="clear"/>
+            <w:tcMar>
+              <w:left w:w="60" w:type="dxa"/>
             </w:tcMar>
           </w:tcPr>
           <w:p>
@@ -4254,18 +4268,18 @@
         </w:tc>
         <w:tc>
           <w:tcPr>
-            <w:tcW w:w="4501" w:type="dxa"/>
-            <w:tcBorders>
-              <w:top w:val="single" w:sz="8" w:space="0" w:color="000001"/>
-              <w:left w:val="single" w:sz="8" w:space="0" w:color="000001"/>
-              <w:bottom w:val="single" w:sz="8" w:space="0" w:color="000001"/>
-              <w:right w:val="single" w:sz="8" w:space="0" w:color="000001"/>
-              <w:insideH w:val="single" w:sz="8" w:space="0" w:color="000001"/>
-              <w:insideV w:val="single" w:sz="8" w:space="0" w:color="000001"/>
-            </w:tcBorders>
-            <w:shd w:fill="auto" w:val="clear"/>
-            <w:tcMar>
-              <w:left w:w="80" w:type="dxa"/>
+            <w:tcW w:w="4503" w:type="dxa"/>
+            <w:tcBorders>
+              <w:top w:val="single" w:sz="8" w:space="0" w:color="000001"/>
+              <w:left w:val="single" w:sz="8" w:space="0" w:color="000001"/>
+              <w:bottom w:val="single" w:sz="8" w:space="0" w:color="000001"/>
+              <w:right w:val="single" w:sz="8" w:space="0" w:color="000001"/>
+              <w:insideH w:val="single" w:sz="8" w:space="0" w:color="000001"/>
+              <w:insideV w:val="single" w:sz="8" w:space="0" w:color="000001"/>
+            </w:tcBorders>
+            <w:shd w:fill="auto" w:val="clear"/>
+            <w:tcMar>
+              <w:left w:w="60" w:type="dxa"/>
             </w:tcMar>
           </w:tcPr>
           <w:p>
@@ -4295,7 +4309,7 @@
             </w:tcBorders>
             <w:shd w:fill="auto" w:val="clear"/>
             <w:tcMar>
-              <w:left w:w="80" w:type="dxa"/>
+              <w:left w:w="60" w:type="dxa"/>
             </w:tcMar>
           </w:tcPr>
           <w:p>
@@ -4329,7 +4343,7 @@
             </w:tcBorders>
             <w:shd w:fill="auto" w:val="clear"/>
             <w:tcMar>
-              <w:left w:w="80" w:type="dxa"/>
+              <w:left w:w="60" w:type="dxa"/>
             </w:tcMar>
           </w:tcPr>
           <w:p>
@@ -4363,7 +4377,7 @@
             </w:tcBorders>
             <w:shd w:fill="auto" w:val="clear"/>
             <w:tcMar>
-              <w:left w:w="80" w:type="dxa"/>
+              <w:left w:w="60" w:type="dxa"/>
             </w:tcMar>
           </w:tcPr>
           <w:p>
@@ -4389,18 +4403,18 @@
         <w:trPr/>
         <w:tc>
           <w:tcPr>
-            <w:tcW w:w="1528" w:type="dxa"/>
-            <w:tcBorders>
-              <w:top w:val="single" w:sz="8" w:space="0" w:color="000001"/>
-              <w:left w:val="single" w:sz="8" w:space="0" w:color="000001"/>
-              <w:bottom w:val="single" w:sz="8" w:space="0" w:color="000001"/>
-              <w:right w:val="single" w:sz="8" w:space="0" w:color="000001"/>
-              <w:insideH w:val="single" w:sz="8" w:space="0" w:color="000001"/>
-              <w:insideV w:val="single" w:sz="8" w:space="0" w:color="000001"/>
-            </w:tcBorders>
-            <w:shd w:fill="auto" w:val="clear"/>
-            <w:tcMar>
-              <w:left w:w="80" w:type="dxa"/>
+            <w:tcW w:w="1526" w:type="dxa"/>
+            <w:tcBorders>
+              <w:top w:val="single" w:sz="8" w:space="0" w:color="000001"/>
+              <w:left w:val="single" w:sz="8" w:space="0" w:color="000001"/>
+              <w:bottom w:val="single" w:sz="8" w:space="0" w:color="000001"/>
+              <w:right w:val="single" w:sz="8" w:space="0" w:color="000001"/>
+              <w:insideH w:val="single" w:sz="8" w:space="0" w:color="000001"/>
+              <w:insideV w:val="single" w:sz="8" w:space="0" w:color="000001"/>
+            </w:tcBorders>
+            <w:shd w:fill="auto" w:val="clear"/>
+            <w:tcMar>
+              <w:left w:w="60" w:type="dxa"/>
             </w:tcMar>
           </w:tcPr>
           <w:p>
@@ -4458,18 +4472,18 @@
         </w:tc>
         <w:tc>
           <w:tcPr>
-            <w:tcW w:w="4501" w:type="dxa"/>
-            <w:tcBorders>
-              <w:top w:val="single" w:sz="8" w:space="0" w:color="000001"/>
-              <w:left w:val="single" w:sz="8" w:space="0" w:color="000001"/>
-              <w:bottom w:val="single" w:sz="8" w:space="0" w:color="000001"/>
-              <w:right w:val="single" w:sz="8" w:space="0" w:color="000001"/>
-              <w:insideH w:val="single" w:sz="8" w:space="0" w:color="000001"/>
-              <w:insideV w:val="single" w:sz="8" w:space="0" w:color="000001"/>
-            </w:tcBorders>
-            <w:shd w:fill="auto" w:val="clear"/>
-            <w:tcMar>
-              <w:left w:w="80" w:type="dxa"/>
+            <w:tcW w:w="4503" w:type="dxa"/>
+            <w:tcBorders>
+              <w:top w:val="single" w:sz="8" w:space="0" w:color="000001"/>
+              <w:left w:val="single" w:sz="8" w:space="0" w:color="000001"/>
+              <w:bottom w:val="single" w:sz="8" w:space="0" w:color="000001"/>
+              <w:right w:val="single" w:sz="8" w:space="0" w:color="000001"/>
+              <w:insideH w:val="single" w:sz="8" w:space="0" w:color="000001"/>
+              <w:insideV w:val="single" w:sz="8" w:space="0" w:color="000001"/>
+            </w:tcBorders>
+            <w:shd w:fill="auto" w:val="clear"/>
+            <w:tcMar>
+              <w:left w:w="60" w:type="dxa"/>
             </w:tcMar>
           </w:tcPr>
           <w:p>
@@ -4499,7 +4513,7 @@
             </w:tcBorders>
             <w:shd w:fill="auto" w:val="clear"/>
             <w:tcMar>
-              <w:left w:w="80" w:type="dxa"/>
+              <w:left w:w="60" w:type="dxa"/>
             </w:tcMar>
           </w:tcPr>
           <w:p>
@@ -4533,7 +4547,7 @@
             </w:tcBorders>
             <w:shd w:fill="auto" w:val="clear"/>
             <w:tcMar>
-              <w:left w:w="80" w:type="dxa"/>
+              <w:left w:w="60" w:type="dxa"/>
             </w:tcMar>
           </w:tcPr>
           <w:p>
@@ -4567,7 +4581,7 @@
             </w:tcBorders>
             <w:shd w:fill="auto" w:val="clear"/>
             <w:tcMar>
-              <w:left w:w="80" w:type="dxa"/>
+              <w:left w:w="60" w:type="dxa"/>
             </w:tcMar>
           </w:tcPr>
           <w:p>
@@ -4640,7 +4654,7 @@
         <w:tblStyle w:val="Table6"/>
         <w:tblW w:w="9690" w:type="dxa"/>
         <w:jc w:val="left"/>
-        <w:tblInd w:w="-27" w:type="dxa"/>
+        <w:tblInd w:w="-46" w:type="dxa"/>
         <w:tblBorders>
           <w:top w:val="single" w:sz="8" w:space="0" w:color="000001"/>
           <w:left w:val="single" w:sz="8" w:space="0" w:color="000001"/>
@@ -4651,7 +4665,7 @@
         </w:tblBorders>
         <w:tblCellMar>
           <w:top w:w="100" w:type="dxa"/>
-          <w:left w:w="80" w:type="dxa"/>
+          <w:left w:w="60" w:type="dxa"/>
           <w:bottom w:w="100" w:type="dxa"/>
           <w:right w:w="100" w:type="dxa"/>
         </w:tblCellMar>
@@ -4677,7 +4691,7 @@
             </w:tcBorders>
             <w:shd w:fill="CCCCCC"/>
             <w:tcMar>
-              <w:left w:w="80" w:type="dxa"/>
+              <w:left w:w="60" w:type="dxa"/>
             </w:tcMar>
           </w:tcPr>
           <w:p>
@@ -4712,7 +4726,7 @@
             </w:tcBorders>
             <w:shd w:fill="CCCCCC"/>
             <w:tcMar>
-              <w:left w:w="80" w:type="dxa"/>
+              <w:left w:w="60" w:type="dxa"/>
             </w:tcMar>
           </w:tcPr>
           <w:p>
@@ -4765,7 +4779,7 @@
             </w:tcBorders>
             <w:shd w:fill="CCCCCC"/>
             <w:tcMar>
-              <w:left w:w="80" w:type="dxa"/>
+              <w:left w:w="60" w:type="dxa"/>
             </w:tcMar>
           </w:tcPr>
           <w:p>
@@ -4821,7 +4835,7 @@
             </w:tcBorders>
             <w:shd w:fill="auto" w:val="clear"/>
             <w:tcMar>
-              <w:left w:w="80" w:type="dxa"/>
+              <w:left w:w="60" w:type="dxa"/>
             </w:tcMar>
           </w:tcPr>
           <w:p>
@@ -4890,7 +4904,7 @@
             </w:tcBorders>
             <w:shd w:fill="auto" w:val="clear"/>
             <w:tcMar>
-              <w:left w:w="80" w:type="dxa"/>
+              <w:left w:w="60" w:type="dxa"/>
             </w:tcMar>
           </w:tcPr>
           <w:p>
@@ -4920,7 +4934,7 @@
             </w:tcBorders>
             <w:shd w:fill="auto" w:val="clear"/>
             <w:tcMar>
-              <w:left w:w="80" w:type="dxa"/>
+              <w:left w:w="60" w:type="dxa"/>
             </w:tcMar>
           </w:tcPr>
           <w:p>
@@ -4953,7 +4967,7 @@
             </w:tcBorders>
             <w:shd w:fill="auto" w:val="clear"/>
             <w:tcMar>
-              <w:left w:w="80" w:type="dxa"/>
+              <w:left w:w="60" w:type="dxa"/>
             </w:tcMar>
           </w:tcPr>
           <w:p>
@@ -5022,7 +5036,7 @@
             </w:tcBorders>
             <w:shd w:fill="auto" w:val="clear"/>
             <w:tcMar>
-              <w:left w:w="80" w:type="dxa"/>
+              <w:left w:w="60" w:type="dxa"/>
             </w:tcMar>
           </w:tcPr>
           <w:p>
@@ -5052,7 +5066,7 @@
             </w:tcBorders>
             <w:shd w:fill="auto" w:val="clear"/>
             <w:tcMar>
-              <w:left w:w="80" w:type="dxa"/>
+              <w:left w:w="60" w:type="dxa"/>
             </w:tcMar>
           </w:tcPr>
           <w:p>
@@ -5158,7 +5172,7 @@
         <w:tblStyle w:val="Table7"/>
         <w:tblW w:w="9555" w:type="dxa"/>
         <w:jc w:val="left"/>
-        <w:tblInd w:w="-27" w:type="dxa"/>
+        <w:tblInd w:w="-46" w:type="dxa"/>
         <w:tblBorders>
           <w:top w:val="single" w:sz="8" w:space="0" w:color="000001"/>
           <w:left w:val="single" w:sz="8" w:space="0" w:color="000001"/>
@@ -5169,15 +5183,15 @@
         </w:tblBorders>
         <w:tblCellMar>
           <w:top w:w="100" w:type="dxa"/>
-          <w:left w:w="80" w:type="dxa"/>
+          <w:left w:w="60" w:type="dxa"/>
           <w:bottom w:w="100" w:type="dxa"/>
           <w:right w:w="100" w:type="dxa"/>
         </w:tblCellMar>
         <w:tblLook w:val="0600"/>
       </w:tblPr>
       <w:tblGrid>
-        <w:gridCol w:w="1528"/>
-        <w:gridCol w:w="4501"/>
+        <w:gridCol w:w="1526"/>
+        <w:gridCol w:w="4503"/>
         <w:gridCol w:w="360"/>
         <w:gridCol w:w="1245"/>
         <w:gridCol w:w="1921"/>
@@ -5186,7 +5200,7 @@
         <w:trPr/>
         <w:tc>
           <w:tcPr>
-            <w:tcW w:w="1528" w:type="dxa"/>
+            <w:tcW w:w="1526" w:type="dxa"/>
             <w:tcBorders>
               <w:top w:val="single" w:sz="8" w:space="0" w:color="000001"/>
               <w:left w:val="single" w:sz="8" w:space="0" w:color="000001"/>
@@ -5197,7 +5211,7 @@
             </w:tcBorders>
             <w:shd w:fill="CCCCCC"/>
             <w:tcMar>
-              <w:left w:w="80" w:type="dxa"/>
+              <w:left w:w="60" w:type="dxa"/>
             </w:tcMar>
           </w:tcPr>
           <w:p>
@@ -5221,7 +5235,7 @@
         </w:tc>
         <w:tc>
           <w:tcPr>
-            <w:tcW w:w="4501" w:type="dxa"/>
+            <w:tcW w:w="4503" w:type="dxa"/>
             <w:tcBorders>
               <w:top w:val="single" w:sz="8" w:space="0" w:color="000001"/>
               <w:left w:val="single" w:sz="8" w:space="0" w:color="000001"/>
@@ -5232,7 +5246,7 @@
             </w:tcBorders>
             <w:shd w:fill="CCCCCC"/>
             <w:tcMar>
-              <w:left w:w="80" w:type="dxa"/>
+              <w:left w:w="60" w:type="dxa"/>
             </w:tcMar>
           </w:tcPr>
           <w:p>
@@ -5267,7 +5281,7 @@
             </w:tcBorders>
             <w:shd w:fill="CCCCCC"/>
             <w:tcMar>
-              <w:left w:w="80" w:type="dxa"/>
+              <w:left w:w="60" w:type="dxa"/>
             </w:tcMar>
           </w:tcPr>
           <w:p>
@@ -5302,7 +5316,7 @@
             </w:tcBorders>
             <w:shd w:fill="CCCCCC"/>
             <w:tcMar>
-              <w:left w:w="80" w:type="dxa"/>
+              <w:left w:w="60" w:type="dxa"/>
             </w:tcMar>
           </w:tcPr>
           <w:p>
@@ -5337,7 +5351,7 @@
             </w:tcBorders>
             <w:shd w:fill="CCCCCC"/>
             <w:tcMar>
-              <w:left w:w="80" w:type="dxa"/>
+              <w:left w:w="60" w:type="dxa"/>
             </w:tcMar>
           </w:tcPr>
           <w:p>
@@ -5364,18 +5378,18 @@
         <w:trPr/>
         <w:tc>
           <w:tcPr>
-            <w:tcW w:w="1528" w:type="dxa"/>
-            <w:tcBorders>
-              <w:top w:val="single" w:sz="8" w:space="0" w:color="000001"/>
-              <w:left w:val="single" w:sz="8" w:space="0" w:color="000001"/>
-              <w:bottom w:val="single" w:sz="8" w:space="0" w:color="000001"/>
-              <w:right w:val="single" w:sz="8" w:space="0" w:color="000001"/>
-              <w:insideH w:val="single" w:sz="8" w:space="0" w:color="000001"/>
-              <w:insideV w:val="single" w:sz="8" w:space="0" w:color="000001"/>
-            </w:tcBorders>
-            <w:shd w:fill="auto" w:val="clear"/>
-            <w:tcMar>
-              <w:left w:w="80" w:type="dxa"/>
+            <w:tcW w:w="1526" w:type="dxa"/>
+            <w:tcBorders>
+              <w:top w:val="single" w:sz="8" w:space="0" w:color="000001"/>
+              <w:left w:val="single" w:sz="8" w:space="0" w:color="000001"/>
+              <w:bottom w:val="single" w:sz="8" w:space="0" w:color="000001"/>
+              <w:right w:val="single" w:sz="8" w:space="0" w:color="000001"/>
+              <w:insideH w:val="single" w:sz="8" w:space="0" w:color="000001"/>
+              <w:insideV w:val="single" w:sz="8" w:space="0" w:color="000001"/>
+            </w:tcBorders>
+            <w:shd w:fill="auto" w:val="clear"/>
+            <w:tcMar>
+              <w:left w:w="60" w:type="dxa"/>
             </w:tcMar>
           </w:tcPr>
           <w:p>
@@ -5433,18 +5447,18 @@
         </w:tc>
         <w:tc>
           <w:tcPr>
-            <w:tcW w:w="4501" w:type="dxa"/>
-            <w:tcBorders>
-              <w:top w:val="single" w:sz="8" w:space="0" w:color="000001"/>
-              <w:left w:val="single" w:sz="8" w:space="0" w:color="000001"/>
-              <w:bottom w:val="single" w:sz="8" w:space="0" w:color="000001"/>
-              <w:right w:val="single" w:sz="8" w:space="0" w:color="000001"/>
-              <w:insideH w:val="single" w:sz="8" w:space="0" w:color="000001"/>
-              <w:insideV w:val="single" w:sz="8" w:space="0" w:color="000001"/>
-            </w:tcBorders>
-            <w:shd w:fill="auto" w:val="clear"/>
-            <w:tcMar>
-              <w:left w:w="80" w:type="dxa"/>
+            <w:tcW w:w="4503" w:type="dxa"/>
+            <w:tcBorders>
+              <w:top w:val="single" w:sz="8" w:space="0" w:color="000001"/>
+              <w:left w:val="single" w:sz="8" w:space="0" w:color="000001"/>
+              <w:bottom w:val="single" w:sz="8" w:space="0" w:color="000001"/>
+              <w:right w:val="single" w:sz="8" w:space="0" w:color="000001"/>
+              <w:insideH w:val="single" w:sz="8" w:space="0" w:color="000001"/>
+              <w:insideV w:val="single" w:sz="8" w:space="0" w:color="000001"/>
+            </w:tcBorders>
+            <w:shd w:fill="auto" w:val="clear"/>
+            <w:tcMar>
+              <w:left w:w="60" w:type="dxa"/>
             </w:tcMar>
           </w:tcPr>
           <w:p>
@@ -5476,7 +5490,7 @@
             </w:tcBorders>
             <w:shd w:fill="auto" w:val="clear"/>
             <w:tcMar>
-              <w:left w:w="80" w:type="dxa"/>
+              <w:left w:w="60" w:type="dxa"/>
             </w:tcMar>
           </w:tcPr>
           <w:p>
@@ -5506,7 +5520,7 @@
             </w:tcBorders>
             <w:shd w:fill="auto" w:val="clear"/>
             <w:tcMar>
-              <w:left w:w="80" w:type="dxa"/>
+              <w:left w:w="60" w:type="dxa"/>
             </w:tcMar>
           </w:tcPr>
           <w:p>
@@ -5536,7 +5550,7 @@
             </w:tcBorders>
             <w:shd w:fill="auto" w:val="clear"/>
             <w:tcMar>
-              <w:left w:w="80" w:type="dxa"/>
+              <w:left w:w="60" w:type="dxa"/>
             </w:tcMar>
           </w:tcPr>
           <w:p>
@@ -5609,7 +5623,7 @@
         <w:tblStyle w:val="Table8"/>
         <w:tblW w:w="9690" w:type="dxa"/>
         <w:jc w:val="left"/>
-        <w:tblInd w:w="-27" w:type="dxa"/>
+        <w:tblInd w:w="-46" w:type="dxa"/>
         <w:tblBorders>
           <w:top w:val="single" w:sz="8" w:space="0" w:color="000001"/>
           <w:left w:val="single" w:sz="8" w:space="0" w:color="000001"/>
@@ -5620,7 +5634,7 @@
         </w:tblBorders>
         <w:tblCellMar>
           <w:top w:w="100" w:type="dxa"/>
-          <w:left w:w="80" w:type="dxa"/>
+          <w:left w:w="60" w:type="dxa"/>
           <w:bottom w:w="100" w:type="dxa"/>
           <w:right w:w="100" w:type="dxa"/>
         </w:tblCellMar>
@@ -5646,7 +5660,7 @@
             </w:tcBorders>
             <w:shd w:fill="CCCCCC"/>
             <w:tcMar>
-              <w:left w:w="80" w:type="dxa"/>
+              <w:left w:w="60" w:type="dxa"/>
             </w:tcMar>
           </w:tcPr>
           <w:p>
@@ -5681,7 +5695,7 @@
             </w:tcBorders>
             <w:shd w:fill="CCCCCC"/>
             <w:tcMar>
-              <w:left w:w="80" w:type="dxa"/>
+              <w:left w:w="60" w:type="dxa"/>
             </w:tcMar>
           </w:tcPr>
           <w:p>
@@ -5734,7 +5748,7 @@
             </w:tcBorders>
             <w:shd w:fill="CCCCCC"/>
             <w:tcMar>
-              <w:left w:w="80" w:type="dxa"/>
+              <w:left w:w="60" w:type="dxa"/>
             </w:tcMar>
           </w:tcPr>
           <w:p>
@@ -5790,7 +5804,7 @@
             </w:tcBorders>
             <w:shd w:fill="auto" w:val="clear"/>
             <w:tcMar>
-              <w:left w:w="80" w:type="dxa"/>
+              <w:left w:w="60" w:type="dxa"/>
             </w:tcMar>
           </w:tcPr>
           <w:p>
@@ -5859,7 +5873,7 @@
             </w:tcBorders>
             <w:shd w:fill="auto" w:val="clear"/>
             <w:tcMar>
-              <w:left w:w="80" w:type="dxa"/>
+              <w:left w:w="60" w:type="dxa"/>
             </w:tcMar>
           </w:tcPr>
           <w:p>
@@ -5889,7 +5903,7 @@
             </w:tcBorders>
             <w:shd w:fill="auto" w:val="clear"/>
             <w:tcMar>
-              <w:left w:w="80" w:type="dxa"/>
+              <w:left w:w="60" w:type="dxa"/>
             </w:tcMar>
           </w:tcPr>
           <w:p>
@@ -5922,6 +5936,7 @@
     <w:p>
       <w:pPr>
         <w:pStyle w:val="Heading2"/>
+        <w:shd w:val="clear" w:fill="FFFFFF"/>
         <w:spacing w:before="0" w:after="0"/>
         <w:rPr/>
       </w:pPr>
@@ -5947,9 +5962,9 @@
               <wp:posOffset>0</wp:posOffset>
             </wp:positionH>
             <wp:positionV relativeFrom="paragraph">
-              <wp:posOffset>723900</wp:posOffset>
+              <wp:posOffset>660400</wp:posOffset>
             </wp:positionV>
-            <wp:extent cx="5943600" cy="3343275"/>
+            <wp:extent cx="5943600" cy="3342640"/>
             <wp:effectExtent l="0" t="0" r="0" b="0"/>
             <wp:wrapTopAndBottom/>
             <wp:docPr id="5" name="Image2" descr=""/>
@@ -5974,7 +5989,7 @@
                   <pic:spPr bwMode="auto">
                     <a:xfrm>
                       <a:off x="0" y="0"/>
-                      <a:ext cx="5943600" cy="3343275"/>
+                      <a:ext cx="5943600" cy="3342640"/>
                     </a:xfrm>
                     <a:prstGeom prst="rect">
                       <a:avLst/>
@@ -6001,12 +6016,12 @@
         <w:t>Instructions: Include the refined system architecture. Hint: The refined system architecture should include the system architecture from the end of the functional safety lesson including all of the ASIL labels.]</w:t>
         <w:br/>
         <w:br/>
-        <w:br/>
       </w:r>
     </w:p>
     <w:p>
       <w:pPr>
         <w:pStyle w:val="Heading2"/>
+        <w:shd w:val="clear" w:fill="FFFFFF"/>
         <w:spacing w:before="0" w:after="0"/>
         <w:rPr/>
       </w:pPr>
@@ -6048,7 +6063,7 @@
         <w:tblStyle w:val="Table9"/>
         <w:tblW w:w="9555" w:type="dxa"/>
         <w:jc w:val="left"/>
-        <w:tblInd w:w="-27" w:type="dxa"/>
+        <w:tblInd w:w="-46" w:type="dxa"/>
         <w:tblBorders>
           <w:top w:val="single" w:sz="8" w:space="0" w:color="000001"/>
           <w:left w:val="single" w:sz="8" w:space="0" w:color="000001"/>
@@ -6059,15 +6074,15 @@
         </w:tblBorders>
         <w:tblCellMar>
           <w:top w:w="100" w:type="dxa"/>
-          <w:left w:w="80" w:type="dxa"/>
+          <w:left w:w="60" w:type="dxa"/>
           <w:bottom w:w="100" w:type="dxa"/>
           <w:right w:w="100" w:type="dxa"/>
         </w:tblCellMar>
         <w:tblLook w:val="0600"/>
       </w:tblPr>
       <w:tblGrid>
-        <w:gridCol w:w="1528"/>
-        <w:gridCol w:w="3511"/>
+        <w:gridCol w:w="1526"/>
+        <w:gridCol w:w="3513"/>
         <w:gridCol w:w="1350"/>
         <w:gridCol w:w="1245"/>
         <w:gridCol w:w="1921"/>
@@ -6076,7 +6091,7 @@
         <w:trPr/>
         <w:tc>
           <w:tcPr>
-            <w:tcW w:w="1528" w:type="dxa"/>
+            <w:tcW w:w="1526" w:type="dxa"/>
             <w:tcBorders>
               <w:top w:val="single" w:sz="8" w:space="0" w:color="000001"/>
               <w:left w:val="single" w:sz="8" w:space="0" w:color="000001"/>
@@ -6087,7 +6102,7 @@
             </w:tcBorders>
             <w:shd w:fill="CCCCCC"/>
             <w:tcMar>
-              <w:left w:w="80" w:type="dxa"/>
+              <w:left w:w="60" w:type="dxa"/>
             </w:tcMar>
           </w:tcPr>
           <w:p>
@@ -6111,7 +6126,7 @@
         </w:tc>
         <w:tc>
           <w:tcPr>
-            <w:tcW w:w="3511" w:type="dxa"/>
+            <w:tcW w:w="3513" w:type="dxa"/>
             <w:tcBorders>
               <w:top w:val="single" w:sz="8" w:space="0" w:color="000001"/>
               <w:left w:val="single" w:sz="8" w:space="0" w:color="000001"/>
@@ -6122,7 +6137,7 @@
             </w:tcBorders>
             <w:shd w:fill="CCCCCC"/>
             <w:tcMar>
-              <w:left w:w="80" w:type="dxa"/>
+              <w:left w:w="60" w:type="dxa"/>
             </w:tcMar>
           </w:tcPr>
           <w:p>
@@ -6157,7 +6172,7 @@
             </w:tcBorders>
             <w:shd w:fill="CCCCCC"/>
             <w:tcMar>
-              <w:left w:w="80" w:type="dxa"/>
+              <w:left w:w="60" w:type="dxa"/>
             </w:tcMar>
           </w:tcPr>
           <w:p>
@@ -6192,7 +6207,7 @@
             </w:tcBorders>
             <w:shd w:fill="CCCCCC"/>
             <w:tcMar>
-              <w:left w:w="80" w:type="dxa"/>
+              <w:left w:w="60" w:type="dxa"/>
             </w:tcMar>
           </w:tcPr>
           <w:p>
@@ -6227,7 +6242,7 @@
             </w:tcBorders>
             <w:shd w:fill="CCCCCC"/>
             <w:tcMar>
-              <w:left w:w="80" w:type="dxa"/>
+              <w:left w:w="60" w:type="dxa"/>
             </w:tcMar>
           </w:tcPr>
           <w:p>
@@ -6254,18 +6269,18 @@
         <w:trPr/>
         <w:tc>
           <w:tcPr>
-            <w:tcW w:w="1528" w:type="dxa"/>
-            <w:tcBorders>
-              <w:top w:val="single" w:sz="8" w:space="0" w:color="000001"/>
-              <w:left w:val="single" w:sz="8" w:space="0" w:color="000001"/>
-              <w:bottom w:val="single" w:sz="8" w:space="0" w:color="000001"/>
-              <w:right w:val="single" w:sz="8" w:space="0" w:color="000001"/>
-              <w:insideH w:val="single" w:sz="8" w:space="0" w:color="000001"/>
-              <w:insideV w:val="single" w:sz="8" w:space="0" w:color="000001"/>
-            </w:tcBorders>
-            <w:shd w:fill="auto" w:val="clear"/>
-            <w:tcMar>
-              <w:left w:w="80" w:type="dxa"/>
+            <w:tcW w:w="1526" w:type="dxa"/>
+            <w:tcBorders>
+              <w:top w:val="single" w:sz="8" w:space="0" w:color="000001"/>
+              <w:left w:val="single" w:sz="8" w:space="0" w:color="000001"/>
+              <w:bottom w:val="single" w:sz="8" w:space="0" w:color="000001"/>
+              <w:right w:val="single" w:sz="8" w:space="0" w:color="000001"/>
+              <w:insideH w:val="single" w:sz="8" w:space="0" w:color="000001"/>
+              <w:insideV w:val="single" w:sz="8" w:space="0" w:color="000001"/>
+            </w:tcBorders>
+            <w:shd w:fill="auto" w:val="clear"/>
+            <w:tcMar>
+              <w:left w:w="60" w:type="dxa"/>
             </w:tcMar>
           </w:tcPr>
           <w:p>
@@ -6323,18 +6338,18 @@
         </w:tc>
         <w:tc>
           <w:tcPr>
-            <w:tcW w:w="3511" w:type="dxa"/>
-            <w:tcBorders>
-              <w:top w:val="single" w:sz="8" w:space="0" w:color="000001"/>
-              <w:left w:val="single" w:sz="8" w:space="0" w:color="000001"/>
-              <w:bottom w:val="single" w:sz="8" w:space="0" w:color="000001"/>
-              <w:right w:val="single" w:sz="8" w:space="0" w:color="000001"/>
-              <w:insideH w:val="single" w:sz="8" w:space="0" w:color="000001"/>
-              <w:insideV w:val="single" w:sz="8" w:space="0" w:color="000001"/>
-            </w:tcBorders>
-            <w:shd w:fill="auto" w:val="clear"/>
-            <w:tcMar>
-              <w:left w:w="80" w:type="dxa"/>
+            <w:tcW w:w="3513" w:type="dxa"/>
+            <w:tcBorders>
+              <w:top w:val="single" w:sz="8" w:space="0" w:color="000001"/>
+              <w:left w:val="single" w:sz="8" w:space="0" w:color="000001"/>
+              <w:bottom w:val="single" w:sz="8" w:space="0" w:color="000001"/>
+              <w:right w:val="single" w:sz="8" w:space="0" w:color="000001"/>
+              <w:insideH w:val="single" w:sz="8" w:space="0" w:color="000001"/>
+              <w:insideV w:val="single" w:sz="8" w:space="0" w:color="000001"/>
+            </w:tcBorders>
+            <w:shd w:fill="auto" w:val="clear"/>
+            <w:tcMar>
+              <w:left w:w="60" w:type="dxa"/>
             </w:tcMar>
           </w:tcPr>
           <w:p>
@@ -6364,7 +6379,7 @@
             </w:tcBorders>
             <w:shd w:fill="auto" w:val="clear"/>
             <w:tcMar>
-              <w:left w:w="80" w:type="dxa"/>
+              <w:left w:w="60" w:type="dxa"/>
             </w:tcMar>
           </w:tcPr>
           <w:p>
@@ -6399,7 +6414,7 @@
             </w:tcBorders>
             <w:shd w:fill="auto" w:val="clear"/>
             <w:tcMar>
-              <w:left w:w="80" w:type="dxa"/>
+              <w:left w:w="60" w:type="dxa"/>
             </w:tcMar>
           </w:tcPr>
           <w:p>
@@ -6434,7 +6449,7 @@
             </w:tcBorders>
             <w:shd w:fill="auto" w:val="clear"/>
             <w:tcMar>
-              <w:left w:w="80" w:type="dxa"/>
+              <w:left w:w="60" w:type="dxa"/>
             </w:tcMar>
           </w:tcPr>
           <w:p>
@@ -6461,18 +6476,18 @@
         <w:trPr/>
         <w:tc>
           <w:tcPr>
-            <w:tcW w:w="1528" w:type="dxa"/>
-            <w:tcBorders>
-              <w:top w:val="single" w:sz="8" w:space="0" w:color="000001"/>
-              <w:left w:val="single" w:sz="8" w:space="0" w:color="000001"/>
-              <w:bottom w:val="single" w:sz="8" w:space="0" w:color="000001"/>
-              <w:right w:val="single" w:sz="8" w:space="0" w:color="000001"/>
-              <w:insideH w:val="single" w:sz="8" w:space="0" w:color="000001"/>
-              <w:insideV w:val="single" w:sz="8" w:space="0" w:color="000001"/>
-            </w:tcBorders>
-            <w:shd w:fill="auto" w:val="clear"/>
-            <w:tcMar>
-              <w:left w:w="80" w:type="dxa"/>
+            <w:tcW w:w="1526" w:type="dxa"/>
+            <w:tcBorders>
+              <w:top w:val="single" w:sz="8" w:space="0" w:color="000001"/>
+              <w:left w:val="single" w:sz="8" w:space="0" w:color="000001"/>
+              <w:bottom w:val="single" w:sz="8" w:space="0" w:color="000001"/>
+              <w:right w:val="single" w:sz="8" w:space="0" w:color="000001"/>
+              <w:insideH w:val="single" w:sz="8" w:space="0" w:color="000001"/>
+              <w:insideV w:val="single" w:sz="8" w:space="0" w:color="000001"/>
+            </w:tcBorders>
+            <w:shd w:fill="auto" w:val="clear"/>
+            <w:tcMar>
+              <w:left w:w="60" w:type="dxa"/>
             </w:tcMar>
           </w:tcPr>
           <w:p>
@@ -6530,18 +6545,18 @@
         </w:tc>
         <w:tc>
           <w:tcPr>
-            <w:tcW w:w="3511" w:type="dxa"/>
-            <w:tcBorders>
-              <w:top w:val="single" w:sz="8" w:space="0" w:color="000001"/>
-              <w:left w:val="single" w:sz="8" w:space="0" w:color="000001"/>
-              <w:bottom w:val="single" w:sz="8" w:space="0" w:color="000001"/>
-              <w:right w:val="single" w:sz="8" w:space="0" w:color="000001"/>
-              <w:insideH w:val="single" w:sz="8" w:space="0" w:color="000001"/>
-              <w:insideV w:val="single" w:sz="8" w:space="0" w:color="000001"/>
-            </w:tcBorders>
-            <w:shd w:fill="auto" w:val="clear"/>
-            <w:tcMar>
-              <w:left w:w="80" w:type="dxa"/>
+            <w:tcW w:w="3513" w:type="dxa"/>
+            <w:tcBorders>
+              <w:top w:val="single" w:sz="8" w:space="0" w:color="000001"/>
+              <w:left w:val="single" w:sz="8" w:space="0" w:color="000001"/>
+              <w:bottom w:val="single" w:sz="8" w:space="0" w:color="000001"/>
+              <w:right w:val="single" w:sz="8" w:space="0" w:color="000001"/>
+              <w:insideH w:val="single" w:sz="8" w:space="0" w:color="000001"/>
+              <w:insideV w:val="single" w:sz="8" w:space="0" w:color="000001"/>
+            </w:tcBorders>
+            <w:shd w:fill="auto" w:val="clear"/>
+            <w:tcMar>
+              <w:left w:w="60" w:type="dxa"/>
             </w:tcMar>
           </w:tcPr>
           <w:p>
@@ -6571,7 +6586,7 @@
             </w:tcBorders>
             <w:shd w:fill="auto" w:val="clear"/>
             <w:tcMar>
-              <w:left w:w="80" w:type="dxa"/>
+              <w:left w:w="60" w:type="dxa"/>
             </w:tcMar>
           </w:tcPr>
           <w:p>
@@ -6606,7 +6621,7 @@
             </w:tcBorders>
             <w:shd w:fill="auto" w:val="clear"/>
             <w:tcMar>
-              <w:left w:w="80" w:type="dxa"/>
+              <w:left w:w="60" w:type="dxa"/>
             </w:tcMar>
           </w:tcPr>
           <w:p>
@@ -6641,7 +6656,7 @@
             </w:tcBorders>
             <w:shd w:fill="auto" w:val="clear"/>
             <w:tcMar>
-              <w:left w:w="80" w:type="dxa"/>
+              <w:left w:w="60" w:type="dxa"/>
             </w:tcMar>
           </w:tcPr>
           <w:p>
@@ -6668,18 +6683,18 @@
         <w:trPr/>
         <w:tc>
           <w:tcPr>
-            <w:tcW w:w="1528" w:type="dxa"/>
-            <w:tcBorders>
-              <w:top w:val="single" w:sz="8" w:space="0" w:color="000001"/>
-              <w:left w:val="single" w:sz="8" w:space="0" w:color="000001"/>
-              <w:bottom w:val="single" w:sz="8" w:space="0" w:color="000001"/>
-              <w:right w:val="single" w:sz="8" w:space="0" w:color="000001"/>
-              <w:insideH w:val="single" w:sz="8" w:space="0" w:color="000001"/>
-              <w:insideV w:val="single" w:sz="8" w:space="0" w:color="000001"/>
-            </w:tcBorders>
-            <w:shd w:fill="auto" w:val="clear"/>
-            <w:tcMar>
-              <w:left w:w="80" w:type="dxa"/>
+            <w:tcW w:w="1526" w:type="dxa"/>
+            <w:tcBorders>
+              <w:top w:val="single" w:sz="8" w:space="0" w:color="000001"/>
+              <w:left w:val="single" w:sz="8" w:space="0" w:color="000001"/>
+              <w:bottom w:val="single" w:sz="8" w:space="0" w:color="000001"/>
+              <w:right w:val="single" w:sz="8" w:space="0" w:color="000001"/>
+              <w:insideH w:val="single" w:sz="8" w:space="0" w:color="000001"/>
+              <w:insideV w:val="single" w:sz="8" w:space="0" w:color="000001"/>
+            </w:tcBorders>
+            <w:shd w:fill="auto" w:val="clear"/>
+            <w:tcMar>
+              <w:left w:w="60" w:type="dxa"/>
             </w:tcMar>
           </w:tcPr>
           <w:p>
@@ -6737,18 +6752,18 @@
         </w:tc>
         <w:tc>
           <w:tcPr>
-            <w:tcW w:w="3511" w:type="dxa"/>
-            <w:tcBorders>
-              <w:top w:val="single" w:sz="8" w:space="0" w:color="000001"/>
-              <w:left w:val="single" w:sz="8" w:space="0" w:color="000001"/>
-              <w:bottom w:val="single" w:sz="8" w:space="0" w:color="000001"/>
-              <w:right w:val="single" w:sz="8" w:space="0" w:color="000001"/>
-              <w:insideH w:val="single" w:sz="8" w:space="0" w:color="000001"/>
-              <w:insideV w:val="single" w:sz="8" w:space="0" w:color="000001"/>
-            </w:tcBorders>
-            <w:shd w:fill="auto" w:val="clear"/>
-            <w:tcMar>
-              <w:left w:w="80" w:type="dxa"/>
+            <w:tcW w:w="3513" w:type="dxa"/>
+            <w:tcBorders>
+              <w:top w:val="single" w:sz="8" w:space="0" w:color="000001"/>
+              <w:left w:val="single" w:sz="8" w:space="0" w:color="000001"/>
+              <w:bottom w:val="single" w:sz="8" w:space="0" w:color="000001"/>
+              <w:right w:val="single" w:sz="8" w:space="0" w:color="000001"/>
+              <w:insideH w:val="single" w:sz="8" w:space="0" w:color="000001"/>
+              <w:insideV w:val="single" w:sz="8" w:space="0" w:color="000001"/>
+            </w:tcBorders>
+            <w:shd w:fill="auto" w:val="clear"/>
+            <w:tcMar>
+              <w:left w:w="60" w:type="dxa"/>
             </w:tcMar>
           </w:tcPr>
           <w:p>
@@ -6778,7 +6793,7 @@
             </w:tcBorders>
             <w:shd w:fill="auto" w:val="clear"/>
             <w:tcMar>
-              <w:left w:w="80" w:type="dxa"/>
+              <w:left w:w="60" w:type="dxa"/>
             </w:tcMar>
           </w:tcPr>
           <w:p>
@@ -6813,7 +6828,7 @@
             </w:tcBorders>
             <w:shd w:fill="auto" w:val="clear"/>
             <w:tcMar>
-              <w:left w:w="80" w:type="dxa"/>
+              <w:left w:w="60" w:type="dxa"/>
             </w:tcMar>
           </w:tcPr>
           <w:p>
@@ -6848,7 +6863,7 @@
             </w:tcBorders>
             <w:shd w:fill="auto" w:val="clear"/>
             <w:tcMar>
-              <w:left w:w="80" w:type="dxa"/>
+              <w:left w:w="60" w:type="dxa"/>
             </w:tcMar>
           </w:tcPr>
           <w:p>
@@ -6897,6 +6912,7 @@
     <w:p>
       <w:pPr>
         <w:pStyle w:val="Heading2"/>
+        <w:shd w:val="clear" w:fill="FFFFFF"/>
         <w:spacing w:before="0" w:after="0"/>
         <w:rPr/>
       </w:pPr>
@@ -6949,7 +6965,7 @@
         <w:tblStyle w:val="Table10"/>
         <w:tblW w:w="9360" w:type="dxa"/>
         <w:jc w:val="left"/>
-        <w:tblInd w:w="-27" w:type="dxa"/>
+        <w:tblInd w:w="-46" w:type="dxa"/>
         <w:tblBorders>
           <w:top w:val="single" w:sz="8" w:space="0" w:color="000001"/>
           <w:left w:val="single" w:sz="8" w:space="0" w:color="000001"/>
@@ -6960,7 +6976,7 @@
         </w:tblBorders>
         <w:tblCellMar>
           <w:top w:w="100" w:type="dxa"/>
-          <w:left w:w="80" w:type="dxa"/>
+          <w:left w:w="60" w:type="dxa"/>
           <w:bottom w:w="100" w:type="dxa"/>
           <w:right w:w="100" w:type="dxa"/>
         </w:tblCellMar>
@@ -6988,7 +7004,7 @@
             </w:tcBorders>
             <w:shd w:fill="CCCCCC"/>
             <w:tcMar>
-              <w:left w:w="80" w:type="dxa"/>
+              <w:left w:w="60" w:type="dxa"/>
             </w:tcMar>
           </w:tcPr>
           <w:p>
@@ -7027,7 +7043,7 @@
             </w:tcBorders>
             <w:shd w:fill="CCCCCC"/>
             <w:tcMar>
-              <w:left w:w="80" w:type="dxa"/>
+              <w:left w:w="60" w:type="dxa"/>
             </w:tcMar>
           </w:tcPr>
           <w:p>
@@ -7066,7 +7082,7 @@
             </w:tcBorders>
             <w:shd w:fill="CCCCCC"/>
             <w:tcMar>
-              <w:left w:w="80" w:type="dxa"/>
+              <w:left w:w="60" w:type="dxa"/>
             </w:tcMar>
           </w:tcPr>
           <w:p>
@@ -7105,7 +7121,7 @@
             </w:tcBorders>
             <w:shd w:fill="CCCCCC"/>
             <w:tcMar>
-              <w:left w:w="80" w:type="dxa"/>
+              <w:left w:w="60" w:type="dxa"/>
             </w:tcMar>
           </w:tcPr>
           <w:p>
@@ -7144,7 +7160,7 @@
             </w:tcBorders>
             <w:shd w:fill="CCCCCC"/>
             <w:tcMar>
-              <w:left w:w="80" w:type="dxa"/>
+              <w:left w:w="60" w:type="dxa"/>
             </w:tcMar>
           </w:tcPr>
           <w:p>
@@ -7186,7 +7202,7 @@
             </w:tcBorders>
             <w:shd w:fill="auto" w:val="clear"/>
             <w:tcMar>
-              <w:left w:w="80" w:type="dxa"/>
+              <w:left w:w="60" w:type="dxa"/>
             </w:tcMar>
           </w:tcPr>
           <w:p>
@@ -7220,7 +7236,7 @@
             </w:tcBorders>
             <w:shd w:fill="auto" w:val="clear"/>
             <w:tcMar>
-              <w:left w:w="80" w:type="dxa"/>
+              <w:left w:w="60" w:type="dxa"/>
             </w:tcMar>
           </w:tcPr>
           <w:p>
@@ -7254,7 +7270,7 @@
             </w:tcBorders>
             <w:shd w:fill="auto" w:val="clear"/>
             <w:tcMar>
-              <w:left w:w="80" w:type="dxa"/>
+              <w:left w:w="60" w:type="dxa"/>
             </w:tcMar>
           </w:tcPr>
           <w:p>
@@ -7303,7 +7319,7 @@
             </w:tcBorders>
             <w:shd w:fill="auto" w:val="clear"/>
             <w:tcMar>
-              <w:left w:w="80" w:type="dxa"/>
+              <w:left w:w="60" w:type="dxa"/>
             </w:tcMar>
           </w:tcPr>
           <w:p>
@@ -7337,7 +7353,7 @@
             </w:tcBorders>
             <w:shd w:fill="auto" w:val="clear"/>
             <w:tcMar>
-              <w:left w:w="80" w:type="dxa"/>
+              <w:left w:w="60" w:type="dxa"/>
             </w:tcMar>
           </w:tcPr>
           <w:p>
@@ -7374,7 +7390,7 @@
             </w:tcBorders>
             <w:shd w:fill="auto" w:val="clear"/>
             <w:tcMar>
-              <w:left w:w="80" w:type="dxa"/>
+              <w:left w:w="60" w:type="dxa"/>
             </w:tcMar>
           </w:tcPr>
           <w:p>
@@ -7408,7 +7424,7 @@
             </w:tcBorders>
             <w:shd w:fill="auto" w:val="clear"/>
             <w:tcMar>
-              <w:left w:w="80" w:type="dxa"/>
+              <w:left w:w="60" w:type="dxa"/>
             </w:tcMar>
           </w:tcPr>
           <w:p>
@@ -7438,7 +7454,7 @@
             </w:tcBorders>
             <w:shd w:fill="auto" w:val="clear"/>
             <w:tcMar>
-              <w:left w:w="80" w:type="dxa"/>
+              <w:left w:w="60" w:type="dxa"/>
             </w:tcMar>
           </w:tcPr>
           <w:p>
@@ -7472,7 +7488,7 @@
             </w:tcBorders>
             <w:shd w:fill="auto" w:val="clear"/>
             <w:tcMar>
-              <w:left w:w="80" w:type="dxa"/>
+              <w:left w:w="60" w:type="dxa"/>
             </w:tcMar>
           </w:tcPr>
           <w:p>
@@ -7506,7 +7522,7 @@
             </w:tcBorders>
             <w:shd w:fill="auto" w:val="clear"/>
             <w:tcMar>
-              <w:left w:w="80" w:type="dxa"/>
+              <w:left w:w="60" w:type="dxa"/>
             </w:tcMar>
           </w:tcPr>
           <w:p>
@@ -7855,14 +7871,18 @@
   </w:style>
   <w:style w:type="paragraph" w:styleId="Heading1">
     <w:name w:val="Heading 1"/>
+    <w:basedOn w:val="Heading"/>
     <w:next w:val="Normal"/>
     <w:qFormat/>
     <w:pPr>
       <w:keepNext/>
       <w:keepLines/>
       <w:widowControl w:val="false"/>
+      <w:shd w:val="clear" w:fill="FFFFFF"/>
+      <w:bidi w:val="0"/>
       <w:spacing w:lineRule="auto" w:line="240" w:before="400" w:after="120"/>
       <w:contextualSpacing/>
+      <w:jc w:val="left"/>
     </w:pPr>
     <w:rPr>
       <w:rFonts w:ascii="Arial" w:hAnsi="Arial" w:eastAsia="Arial" w:cs="Arial"/>
@@ -7874,14 +7894,18 @@
   </w:style>
   <w:style w:type="paragraph" w:styleId="Heading2">
     <w:name w:val="Heading 2"/>
+    <w:basedOn w:val="Heading"/>
     <w:next w:val="Normal"/>
     <w:qFormat/>
     <w:pPr>
       <w:keepNext/>
       <w:keepLines/>
       <w:widowControl w:val="false"/>
+      <w:shd w:val="clear" w:fill="FFFFFF"/>
+      <w:bidi w:val="0"/>
       <w:spacing w:lineRule="auto" w:line="240" w:before="360" w:after="120"/>
       <w:contextualSpacing/>
+      <w:jc w:val="left"/>
     </w:pPr>
     <w:rPr>
       <w:rFonts w:ascii="Arial" w:hAnsi="Arial" w:eastAsia="Arial" w:cs="Arial"/>
@@ -7894,14 +7918,18 @@
   </w:style>
   <w:style w:type="paragraph" w:styleId="Heading3">
     <w:name w:val="Heading 3"/>
+    <w:basedOn w:val="Heading"/>
     <w:next w:val="Normal"/>
     <w:qFormat/>
     <w:pPr>
       <w:keepNext/>
       <w:keepLines/>
       <w:widowControl w:val="false"/>
+      <w:shd w:val="clear" w:fill="FFFFFF"/>
+      <w:bidi w:val="0"/>
       <w:spacing w:lineRule="auto" w:line="240" w:before="320" w:after="80"/>
       <w:contextualSpacing/>
+      <w:jc w:val="left"/>
     </w:pPr>
     <w:rPr>
       <w:rFonts w:ascii="Arial" w:hAnsi="Arial" w:eastAsia="Arial" w:cs="Arial"/>
@@ -7914,14 +7942,18 @@
   </w:style>
   <w:style w:type="paragraph" w:styleId="Heading4">
     <w:name w:val="Heading 4"/>
+    <w:basedOn w:val="Heading"/>
     <w:next w:val="Normal"/>
     <w:qFormat/>
     <w:pPr>
       <w:keepNext/>
       <w:keepLines/>
       <w:widowControl w:val="false"/>
+      <w:shd w:val="clear" w:fill="FFFFFF"/>
+      <w:bidi w:val="0"/>
       <w:spacing w:lineRule="auto" w:line="240" w:before="280" w:after="80"/>
       <w:contextualSpacing/>
+      <w:jc w:val="left"/>
     </w:pPr>
     <w:rPr>
       <w:rFonts w:ascii="Arial" w:hAnsi="Arial" w:eastAsia="Arial" w:cs="Arial"/>
@@ -7933,14 +7965,18 @@
   </w:style>
   <w:style w:type="paragraph" w:styleId="Heading5">
     <w:name w:val="Heading 5"/>
+    <w:basedOn w:val="Heading"/>
     <w:next w:val="Normal"/>
     <w:qFormat/>
     <w:pPr>
       <w:keepNext/>
       <w:keepLines/>
       <w:widowControl w:val="false"/>
+      <w:shd w:val="clear" w:fill="FFFFFF"/>
+      <w:bidi w:val="0"/>
       <w:spacing w:lineRule="auto" w:line="240" w:before="240" w:after="80"/>
       <w:contextualSpacing/>
+      <w:jc w:val="left"/>
     </w:pPr>
     <w:rPr>
       <w:rFonts w:ascii="Arial" w:hAnsi="Arial" w:eastAsia="Arial" w:cs="Arial"/>
@@ -7952,14 +7988,18 @@
   </w:style>
   <w:style w:type="paragraph" w:styleId="Heading6">
     <w:name w:val="Heading 6"/>
+    <w:basedOn w:val="Heading"/>
     <w:next w:val="Normal"/>
     <w:qFormat/>
     <w:pPr>
       <w:keepNext/>
       <w:keepLines/>
       <w:widowControl w:val="false"/>
+      <w:shd w:val="clear" w:fill="FFFFFF"/>
+      <w:bidi w:val="0"/>
       <w:spacing w:lineRule="auto" w:line="240" w:before="240" w:after="80"/>
       <w:contextualSpacing/>
+      <w:jc w:val="left"/>
     </w:pPr>
     <w:rPr>
       <w:rFonts w:ascii="Arial" w:hAnsi="Arial" w:eastAsia="Arial" w:cs="Arial"/>
@@ -8118,6 +8158,150 @@
       <w:u w:val="none"/>
     </w:rPr>
   </w:style>
+  <w:style w:type="character" w:styleId="ListLabel19">
+    <w:name w:val="ListLabel 19"/>
+    <w:qFormat/>
+    <w:rPr>
+      <w:rFonts w:cs="OpenSymbol"/>
+      <w:u w:val="none"/>
+    </w:rPr>
+  </w:style>
+  <w:style w:type="character" w:styleId="ListLabel20">
+    <w:name w:val="ListLabel 20"/>
+    <w:qFormat/>
+    <w:rPr>
+      <w:rFonts w:cs="OpenSymbol"/>
+      <w:u w:val="none"/>
+    </w:rPr>
+  </w:style>
+  <w:style w:type="character" w:styleId="ListLabel21">
+    <w:name w:val="ListLabel 21"/>
+    <w:qFormat/>
+    <w:rPr>
+      <w:rFonts w:cs="OpenSymbol"/>
+      <w:u w:val="none"/>
+    </w:rPr>
+  </w:style>
+  <w:style w:type="character" w:styleId="ListLabel22">
+    <w:name w:val="ListLabel 22"/>
+    <w:qFormat/>
+    <w:rPr>
+      <w:rFonts w:cs="OpenSymbol"/>
+      <w:u w:val="none"/>
+    </w:rPr>
+  </w:style>
+  <w:style w:type="character" w:styleId="ListLabel23">
+    <w:name w:val="ListLabel 23"/>
+    <w:qFormat/>
+    <w:rPr>
+      <w:rFonts w:cs="OpenSymbol"/>
+      <w:u w:val="none"/>
+    </w:rPr>
+  </w:style>
+  <w:style w:type="character" w:styleId="ListLabel24">
+    <w:name w:val="ListLabel 24"/>
+    <w:qFormat/>
+    <w:rPr>
+      <w:rFonts w:cs="OpenSymbol"/>
+      <w:u w:val="none"/>
+    </w:rPr>
+  </w:style>
+  <w:style w:type="character" w:styleId="ListLabel25">
+    <w:name w:val="ListLabel 25"/>
+    <w:qFormat/>
+    <w:rPr>
+      <w:rFonts w:cs="OpenSymbol"/>
+      <w:u w:val="none"/>
+    </w:rPr>
+  </w:style>
+  <w:style w:type="character" w:styleId="ListLabel26">
+    <w:name w:val="ListLabel 26"/>
+    <w:qFormat/>
+    <w:rPr>
+      <w:rFonts w:cs="OpenSymbol"/>
+      <w:u w:val="none"/>
+    </w:rPr>
+  </w:style>
+  <w:style w:type="character" w:styleId="ListLabel27">
+    <w:name w:val="ListLabel 27"/>
+    <w:qFormat/>
+    <w:rPr>
+      <w:rFonts w:cs="OpenSymbol"/>
+      <w:u w:val="none"/>
+    </w:rPr>
+  </w:style>
+  <w:style w:type="character" w:styleId="ListLabel28">
+    <w:name w:val="ListLabel 28"/>
+    <w:qFormat/>
+    <w:rPr>
+      <w:rFonts w:cs="OpenSymbol"/>
+      <w:u w:val="none"/>
+    </w:rPr>
+  </w:style>
+  <w:style w:type="character" w:styleId="ListLabel29">
+    <w:name w:val="ListLabel 29"/>
+    <w:qFormat/>
+    <w:rPr>
+      <w:rFonts w:cs="OpenSymbol"/>
+      <w:u w:val="none"/>
+    </w:rPr>
+  </w:style>
+  <w:style w:type="character" w:styleId="ListLabel30">
+    <w:name w:val="ListLabel 30"/>
+    <w:qFormat/>
+    <w:rPr>
+      <w:rFonts w:cs="OpenSymbol"/>
+      <w:u w:val="none"/>
+    </w:rPr>
+  </w:style>
+  <w:style w:type="character" w:styleId="ListLabel31">
+    <w:name w:val="ListLabel 31"/>
+    <w:qFormat/>
+    <w:rPr>
+      <w:rFonts w:cs="OpenSymbol"/>
+      <w:u w:val="none"/>
+    </w:rPr>
+  </w:style>
+  <w:style w:type="character" w:styleId="ListLabel32">
+    <w:name w:val="ListLabel 32"/>
+    <w:qFormat/>
+    <w:rPr>
+      <w:rFonts w:cs="OpenSymbol"/>
+      <w:u w:val="none"/>
+    </w:rPr>
+  </w:style>
+  <w:style w:type="character" w:styleId="ListLabel33">
+    <w:name w:val="ListLabel 33"/>
+    <w:qFormat/>
+    <w:rPr>
+      <w:rFonts w:cs="OpenSymbol"/>
+      <w:u w:val="none"/>
+    </w:rPr>
+  </w:style>
+  <w:style w:type="character" w:styleId="ListLabel34">
+    <w:name w:val="ListLabel 34"/>
+    <w:qFormat/>
+    <w:rPr>
+      <w:rFonts w:cs="OpenSymbol"/>
+      <w:u w:val="none"/>
+    </w:rPr>
+  </w:style>
+  <w:style w:type="character" w:styleId="ListLabel35">
+    <w:name w:val="ListLabel 35"/>
+    <w:qFormat/>
+    <w:rPr>
+      <w:rFonts w:cs="OpenSymbol"/>
+      <w:u w:val="none"/>
+    </w:rPr>
+  </w:style>
+  <w:style w:type="character" w:styleId="ListLabel36">
+    <w:name w:val="ListLabel 36"/>
+    <w:qFormat/>
+    <w:rPr>
+      <w:rFonts w:cs="OpenSymbol"/>
+      <w:u w:val="none"/>
+    </w:rPr>
+  </w:style>
   <w:style w:type="paragraph" w:styleId="Heading">
     <w:name w:val="Heading"/>
     <w:basedOn w:val="Normal"/>

</xml_diff>